<commit_message>
Finalised proposal documents, sent of to referees and finalised GANTT chart. Waiting for Sandor to get back to me, and we are a go!
</commit_message>
<xml_diff>
--- a/app-questions/app-questions.docx
+++ b/app-questions/app-questions.docx
@@ -63,7 +63,13 @@
         <w:t xml:space="preserve"> (ML)</w:t>
       </w:r>
       <w:r>
-        <w:t xml:space="preserve"> in order to identify interacting systems. This was most notably done in my first published paper, where I used a </w:t>
+        <w:t xml:space="preserve"> in order to identify interacting systems. This was most nota</w:t>
+      </w:r>
+      <w:r>
+        <w:t>ble</w:t>
+      </w:r>
+      <w:r>
+        <w:t xml:space="preserve"> in my first published paper, where I used a </w:t>
       </w:r>
       <w:r>
         <w:t xml:space="preserve">ML </w:t>
@@ -96,7 +102,10 @@
         <w:pStyle w:val="NoSpacing"/>
       </w:pPr>
       <w:r>
-        <w:t xml:space="preserve">My PhD has been focused on </w:t>
+        <w:t>Further, I am</w:t>
+      </w:r>
+      <w:r>
+        <w:t xml:space="preserve"> focused on </w:t>
       </w:r>
       <w:r>
         <w:t>develop</w:t>
@@ -117,21 +126,16 @@
         <w:t>constrain</w:t>
       </w:r>
       <w:r>
-        <w:t xml:space="preserve"> their</w:t>
-      </w:r>
-      <w:r>
-        <w:t xml:space="preserve"> </w:t>
-      </w:r>
-      <w:bookmarkStart w:id="0" w:name="_GoBack"/>
-      <w:bookmarkEnd w:id="0"/>
-      <w:r>
-        <w:t>interaction history</w:t>
+        <w:t xml:space="preserve"> interaction history</w:t>
+      </w:r>
+      <w:r>
+        <w:t xml:space="preserve"> of each source</w:t>
       </w:r>
       <w:r>
         <w:t>.</w:t>
       </w:r>
       <w:r>
-        <w:t xml:space="preserve"> These constraints will lead into insights in the role interaction is playing in evolution.</w:t>
+        <w:t xml:space="preserve"> These constraints will lead into insights in the role interaction in evolution.</w:t>
       </w:r>
     </w:p>
     <w:p>
@@ -153,7 +157,15 @@
         <w:t>am</w:t>
       </w:r>
       <w:r>
-        <w:t xml:space="preserve"> explor</w:t>
+        <w:t xml:space="preserve"> also</w:t>
+      </w:r>
+      <w:r>
+        <w:t xml:space="preserve"> </w:t>
+      </w:r>
+      <w:bookmarkStart w:id="0" w:name="_GoBack"/>
+      <w:bookmarkEnd w:id="0"/>
+      <w:r>
+        <w:t>explor</w:t>
       </w:r>
       <w:r>
         <w:t xml:space="preserve">ing </w:t>

</xml_diff>